<commit_message>
Updates with document template model and saving job status after upload
</commit_message>
<xml_diff>
--- a/computingservices/DocumentServices/templates/responsepackage_redaction_summary.docx
+++ b/computingservices/DocumentServices/templates/responsepackage_redaction_summary.docx
@@ -320,7 +320,7 @@
                 <w:sz w:val="20"/>
                 <w:szCs w:val="20"/>
               </w:rPr>
-              <w:t>].sections</w:t>
+              <w:t>].range</w:t>
             </w:r>
             <w:proofErr w:type="gramEnd"/>
             <w:r>
@@ -330,27 +330,7 @@
                 <w:sz w:val="20"/>
                 <w:szCs w:val="20"/>
               </w:rPr>
-              <w:t>[</w:t>
-            </w:r>
-            <w:proofErr w:type="spellStart"/>
-            <w:r>
-              <w:rPr>
-                <w:rFonts w:ascii="BCSans-Regular" w:hAnsi="BCSans-Regular" w:cs="BCSans-Regular"/>
-                <w:color w:val="A1192F"/>
-                <w:sz w:val="20"/>
-                <w:szCs w:val="20"/>
-              </w:rPr>
-              <w:t>i</w:t>
-            </w:r>
-            <w:proofErr w:type="spellEnd"/>
-            <w:r>
-              <w:rPr>
-                <w:rFonts w:ascii="BCSans-Regular" w:hAnsi="BCSans-Regular" w:cs="BCSans-Regular"/>
-                <w:color w:val="A1192F"/>
-                <w:sz w:val="20"/>
-                <w:szCs w:val="20"/>
-              </w:rPr>
-              <w:t>].range}</w:t>
+              <w:t>}</w:t>
             </w:r>
           </w:p>
         </w:tc>
@@ -425,7 +405,7 @@
                 <w:sz w:val="20"/>
                 <w:szCs w:val="20"/>
               </w:rPr>
-              <w:t>].sections</w:t>
+              <w:t>].section</w:t>
             </w:r>
             <w:proofErr w:type="gramEnd"/>
             <w:r>
@@ -435,27 +415,7 @@
                 <w:sz w:val="20"/>
                 <w:szCs w:val="20"/>
               </w:rPr>
-              <w:t>[</w:t>
-            </w:r>
-            <w:proofErr w:type="spellStart"/>
-            <w:r>
-              <w:rPr>
-                <w:rFonts w:ascii="BCSans-Regular" w:hAnsi="BCSans-Regular" w:cs="BCSans-Regular"/>
-                <w:color w:val="A1192F"/>
-                <w:sz w:val="20"/>
-                <w:szCs w:val="20"/>
-              </w:rPr>
-              <w:t>i</w:t>
-            </w:r>
-            <w:proofErr w:type="spellEnd"/>
-            <w:r>
-              <w:rPr>
-                <w:rFonts w:ascii="BCSans-Regular" w:hAnsi="BCSans-Regular" w:cs="BCSans-Regular"/>
-                <w:color w:val="A1192F"/>
-                <w:sz w:val="20"/>
-                <w:szCs w:val="20"/>
-              </w:rPr>
-              <w:t>].section}</w:t>
+              <w:t>}</w:t>
             </w:r>
           </w:p>
         </w:tc>
@@ -514,9 +474,8 @@
                 <w:sz w:val="20"/>
                 <w:szCs w:val="20"/>
               </w:rPr>
-              <w:t>[</w:t>
-            </w:r>
-            <w:proofErr w:type="spellStart"/>
+              <w:t>[i</w:t>
+            </w:r>
             <w:r>
               <w:rPr>
                 <w:rFonts w:ascii="BCSans-Regular" w:hAnsi="BCSans-Regular" w:cs="BCSans-Regular"/>
@@ -524,9 +483,8 @@
                 <w:sz w:val="20"/>
                 <w:szCs w:val="20"/>
               </w:rPr>
-              <w:t>i</w:t>
-            </w:r>
-            <w:proofErr w:type="spellEnd"/>
+              <w:t>+1</w:t>
+            </w:r>
             <w:proofErr w:type="gramStart"/>
             <w:r>
               <w:rPr>
@@ -535,9 +493,8 @@
                 <w:sz w:val="20"/>
                 <w:szCs w:val="20"/>
               </w:rPr>
-              <w:t>].sections</w:t>
-            </w:r>
-            <w:proofErr w:type="gramEnd"/>
+              <w:t>].</w:t>
+            </w:r>
             <w:r>
               <w:rPr>
                 <w:rFonts w:ascii="BCSans-Regular" w:hAnsi="BCSans-Regular" w:cs="BCSans-Regular"/>
@@ -545,7 +502,17 @@
                 <w:sz w:val="20"/>
                 <w:szCs w:val="20"/>
               </w:rPr>
-              <w:t>[i+1].range}</w:t>
+              <w:t>range</w:t>
+            </w:r>
+            <w:proofErr w:type="gramEnd"/>
+            <w:r>
+              <w:rPr>
+                <w:rFonts w:ascii="BCSans-Regular" w:hAnsi="BCSans-Regular" w:cs="BCSans-Regular"/>
+                <w:color w:val="A1192F"/>
+                <w:sz w:val="20"/>
+                <w:szCs w:val="20"/>
+              </w:rPr>
+              <w:t>}</w:t>
             </w:r>
           </w:p>
         </w:tc>
@@ -599,9 +566,8 @@
                 <w:sz w:val="20"/>
                 <w:szCs w:val="20"/>
               </w:rPr>
-              <w:t>[</w:t>
-            </w:r>
-            <w:proofErr w:type="spellStart"/>
+              <w:t>[i</w:t>
+            </w:r>
             <w:r>
               <w:rPr>
                 <w:rFonts w:ascii="BCSans-Regular" w:hAnsi="BCSans-Regular" w:cs="BCSans-Regular"/>
@@ -609,9 +575,8 @@
                 <w:sz w:val="20"/>
                 <w:szCs w:val="20"/>
               </w:rPr>
-              <w:t>i</w:t>
-            </w:r>
-            <w:proofErr w:type="spellEnd"/>
+              <w:t>+1</w:t>
+            </w:r>
             <w:proofErr w:type="gramStart"/>
             <w:r>
               <w:rPr>
@@ -620,7 +585,7 @@
                 <w:sz w:val="20"/>
                 <w:szCs w:val="20"/>
               </w:rPr>
-              <w:t>].sections</w:t>
+              <w:t>].section</w:t>
             </w:r>
             <w:proofErr w:type="gramEnd"/>
             <w:r>
@@ -630,7 +595,7 @@
                 <w:sz w:val="20"/>
                 <w:szCs w:val="20"/>
               </w:rPr>
-              <w:t>[i+1].section}</w:t>
+              <w:t>}</w:t>
             </w:r>
           </w:p>
         </w:tc>
@@ -2687,6 +2652,7 @@
     <w:rsid w:val="00A06D96"/>
     <w:rsid w:val="00BA044F"/>
     <w:rsid w:val="00CA64CF"/>
+    <w:rsid w:val="00DF165D"/>
     <w:rsid w:val="00F41E9D"/>
   </w:rsids>
   <m:mathPr>
@@ -3448,12 +3414,7 @@
 </file>
 
 <file path=customXml/item1.xml><?xml version="1.0" encoding="utf-8"?>
-<?mso-contentType ?>
-<FormTemplates xmlns="http://schemas.microsoft.com/sharepoint/v3/contenttype/forms">
-  <Display>DocumentLibraryForm</Display>
-  <Edit>DocumentLibraryForm</Edit>
-  <New>DocumentLibraryForm</New>
-</FormTemplates>
+<b:Sources xmlns:b="http://schemas.openxmlformats.org/officeDocument/2006/bibliography" xmlns="http://schemas.openxmlformats.org/officeDocument/2006/bibliography" SelectedStyle="/APASixthEditionOfficeOnline.xsl" StyleName="APA" Version="6"/>
 </file>
 
 <file path=customXml/item2.xml><?xml version="1.0" encoding="utf-8"?>
@@ -3463,7 +3424,12 @@
 </file>
 
 <file path=customXml/item3.xml><?xml version="1.0" encoding="utf-8"?>
-<b:Sources xmlns:b="http://schemas.openxmlformats.org/officeDocument/2006/bibliography" xmlns="http://schemas.openxmlformats.org/officeDocument/2006/bibliography" SelectedStyle="/APASixthEditionOfficeOnline.xsl" StyleName="APA" Version="6"/>
+<?mso-contentType ?>
+<FormTemplates xmlns="http://schemas.microsoft.com/sharepoint/v3/contenttype/forms">
+  <Display>DocumentLibraryForm</Display>
+  <Edit>DocumentLibraryForm</Edit>
+  <New>DocumentLibraryForm</New>
+</FormTemplates>
 </file>
 
 <file path=customXml/item4.xml><?xml version="1.0" encoding="utf-8"?>
@@ -3690,9 +3656,9 @@
 </file>
 
 <file path=customXml/itemProps1.xml><?xml version="1.0" encoding="utf-8"?>
-<ds:datastoreItem xmlns:ds="http://schemas.openxmlformats.org/officeDocument/2006/customXml" ds:itemID="{641E4145-9D85-4BD2-927D-7AB21DB3B68E}">
+<ds:datastoreItem xmlns:ds="http://schemas.openxmlformats.org/officeDocument/2006/customXml" ds:itemID="{9CE651B1-34DA-524A-9E9A-91E44FB38903}">
   <ds:schemaRefs>
-    <ds:schemaRef ds:uri="http://schemas.microsoft.com/sharepoint/v3/contenttype/forms"/>
+    <ds:schemaRef ds:uri="http://schemas.openxmlformats.org/officeDocument/2006/bibliography"/>
   </ds:schemaRefs>
 </ds:datastoreItem>
 </file>
@@ -3707,9 +3673,9 @@
 </file>
 
 <file path=customXml/itemProps3.xml><?xml version="1.0" encoding="utf-8"?>
-<ds:datastoreItem xmlns:ds="http://schemas.openxmlformats.org/officeDocument/2006/customXml" ds:itemID="{9CE651B1-34DA-524A-9E9A-91E44FB38903}">
+<ds:datastoreItem xmlns:ds="http://schemas.openxmlformats.org/officeDocument/2006/customXml" ds:itemID="{641E4145-9D85-4BD2-927D-7AB21DB3B68E}">
   <ds:schemaRefs>
-    <ds:schemaRef ds:uri="http://schemas.openxmlformats.org/officeDocument/2006/bibliography"/>
+    <ds:schemaRef ds:uri="http://schemas.microsoft.com/sharepoint/v3/contenttype/forms"/>
   </ds:schemaRefs>
 </ds:datastoreItem>
 </file>

</xml_diff>